<commit_message>
Web fertig und Computergrafik B06 erstellt
</commit_message>
<xml_diff>
--- a/Web/Praktikum 09/Hertel_Withoeft_PraktikumBlatt09.docx
+++ b/Web/Praktikum 09/Hertel_Withoeft_PraktikumBlatt09.docx
@@ -105,7 +105,6 @@
         </w:rPr>
         <w:t xml:space="preserve">Was bewirkt die Methode </w:t>
       </w:r>
-      <w:proofErr w:type="spellStart"/>
       <w:r>
         <w:rPr>
           <w:rFonts w:ascii="Courier New" w:hAnsi="Courier New" w:cs="Courier New"/>
@@ -116,9 +115,18 @@
           <w:szCs w:val="26"/>
           <w:lang w:val="de-DE"/>
         </w:rPr>
-        <w:t>persist</w:t>
-      </w:r>
-      <w:proofErr w:type="spellEnd"/>
+        <w:t>persist()</w:t>
+      </w:r>
+      <w:r>
+        <w:rPr>
+          <w:rFonts w:ascii="Calibri" w:hAnsi="Calibri" w:cs="Calibri"/>
+          <w:color w:val="000000"/>
+          <w:sz w:val="26"/>
+          <w:szCs w:val="26"/>
+          <w:lang w:val="de-DE"/>
+        </w:rPr>
+        <w:t xml:space="preserve">vom Interface </w:t>
+      </w:r>
       <w:r>
         <w:rPr>
           <w:rFonts w:ascii="Courier New" w:hAnsi="Courier New" w:cs="Courier New"/>
@@ -129,19 +137,8 @@
           <w:szCs w:val="26"/>
           <w:lang w:val="de-DE"/>
         </w:rPr>
-        <w:t>()</w:t>
-      </w:r>
-      <w:r>
-        <w:rPr>
-          <w:rFonts w:ascii="Calibri" w:hAnsi="Calibri" w:cs="Calibri"/>
-          <w:color w:val="000000"/>
-          <w:sz w:val="26"/>
-          <w:szCs w:val="26"/>
-          <w:lang w:val="de-DE"/>
-        </w:rPr>
-        <w:t xml:space="preserve">vom Interface </w:t>
-      </w:r>
-      <w:proofErr w:type="spellStart"/>
+        <w:t>EntityManager?</w:t>
+      </w:r>
       <w:r>
         <w:rPr>
           <w:rFonts w:ascii="Courier New" w:hAnsi="Courier New" w:cs="Courier New"/>
@@ -152,31 +149,6 @@
           <w:szCs w:val="26"/>
           <w:lang w:val="de-DE"/>
         </w:rPr>
-        <w:t>EntityManager</w:t>
-      </w:r>
-      <w:proofErr w:type="spellEnd"/>
-      <w:r>
-        <w:rPr>
-          <w:rFonts w:ascii="Courier New" w:hAnsi="Courier New" w:cs="Courier New"/>
-          <w:b/>
-          <w:bCs/>
-          <w:color w:val="000000"/>
-          <w:sz w:val="26"/>
-          <w:szCs w:val="26"/>
-          <w:lang w:val="de-DE"/>
-        </w:rPr>
-        <w:t>?</w:t>
-      </w:r>
-      <w:r>
-        <w:rPr>
-          <w:rFonts w:ascii="Courier New" w:hAnsi="Courier New" w:cs="Courier New"/>
-          <w:b/>
-          <w:bCs/>
-          <w:color w:val="000000"/>
-          <w:sz w:val="26"/>
-          <w:szCs w:val="26"/>
-          <w:lang w:val="de-DE"/>
-        </w:rPr>
         <w:t xml:space="preserve"> </w:t>
       </w:r>
       <w:r>
@@ -219,7 +191,6 @@
           <w:lang w:val="de-DE"/>
         </w:rPr>
       </w:pPr>
-      <w:proofErr w:type="spellStart"/>
       <w:r>
         <w:rPr>
           <w:rFonts w:ascii="Calibri" w:hAnsi="Calibri" w:cs="Calibri"/>
@@ -228,40 +199,7 @@
           <w:szCs w:val="26"/>
           <w:lang w:val="de-DE"/>
         </w:rPr>
-        <w:t>Persist</w:t>
-      </w:r>
-      <w:proofErr w:type="spellEnd"/>
-      <w:r>
-        <w:rPr>
-          <w:rFonts w:ascii="Calibri" w:hAnsi="Calibri" w:cs="Calibri"/>
-          <w:color w:val="4472C4" w:themeColor="accent1"/>
-          <w:sz w:val="26"/>
-          <w:szCs w:val="26"/>
-          <w:lang w:val="de-DE"/>
-        </w:rPr>
-        <w:t xml:space="preserve">() nimmt eine Instanz einer Entität und fügt sie dem </w:t>
-      </w:r>
-      <w:proofErr w:type="spellStart"/>
-      <w:r>
-        <w:rPr>
-          <w:rFonts w:ascii="Calibri" w:hAnsi="Calibri" w:cs="Calibri"/>
-          <w:color w:val="4472C4" w:themeColor="accent1"/>
-          <w:sz w:val="26"/>
-          <w:szCs w:val="26"/>
-          <w:lang w:val="de-DE"/>
-        </w:rPr>
-        <w:t>PersistenceContext</w:t>
-      </w:r>
-      <w:proofErr w:type="spellEnd"/>
-      <w:r>
-        <w:rPr>
-          <w:rFonts w:ascii="Calibri" w:hAnsi="Calibri" w:cs="Calibri"/>
-          <w:color w:val="4472C4" w:themeColor="accent1"/>
-          <w:sz w:val="26"/>
-          <w:szCs w:val="26"/>
-          <w:lang w:val="de-DE"/>
-        </w:rPr>
-        <w:t xml:space="preserve"> hinzu. </w:t>
+        <w:t xml:space="preserve">Persist() nimmt eine Instanz einer Entität und fügt sie dem PersistenceContext hinzu. </w:t>
       </w:r>
     </w:p>
     <w:p>
@@ -306,29 +244,7 @@
           <w:szCs w:val="26"/>
           <w:lang w:val="de-DE"/>
         </w:rPr>
-        <w:t xml:space="preserve">Das Objekt wird dem </w:t>
-      </w:r>
-      <w:proofErr w:type="spellStart"/>
-      <w:r>
-        <w:rPr>
-          <w:rFonts w:ascii="Calibri" w:hAnsi="Calibri" w:cs="Calibri"/>
-          <w:color w:val="4472C4" w:themeColor="accent1"/>
-          <w:sz w:val="26"/>
-          <w:szCs w:val="26"/>
-          <w:lang w:val="de-DE"/>
-        </w:rPr>
-        <w:t>EntityManager</w:t>
-      </w:r>
-      <w:proofErr w:type="spellEnd"/>
-      <w:r>
-        <w:rPr>
-          <w:rFonts w:ascii="Calibri" w:hAnsi="Calibri" w:cs="Calibri"/>
-          <w:color w:val="4472C4" w:themeColor="accent1"/>
-          <w:sz w:val="26"/>
-          <w:szCs w:val="26"/>
-          <w:lang w:val="de-DE"/>
-        </w:rPr>
-        <w:t xml:space="preserve"> hinzugefügt</w:t>
+        <w:t>Das Objekt wird dem EntityManager hinzugefügt</w:t>
       </w:r>
     </w:p>
     <w:p>
@@ -358,29 +274,7 @@
           <w:szCs w:val="26"/>
           <w:lang w:val="de-DE"/>
         </w:rPr>
-        <w:t xml:space="preserve">Die Instanz wird </w:t>
-      </w:r>
-      <w:proofErr w:type="spellStart"/>
-      <w:r>
-        <w:rPr>
-          <w:rFonts w:ascii="Calibri" w:hAnsi="Calibri" w:cs="Calibri"/>
-          <w:color w:val="4472C4" w:themeColor="accent1"/>
-          <w:sz w:val="26"/>
-          <w:szCs w:val="26"/>
-          <w:lang w:val="de-DE"/>
-        </w:rPr>
-        <w:t>gemanaged</w:t>
-      </w:r>
-      <w:proofErr w:type="spellEnd"/>
-      <w:r>
-        <w:rPr>
-          <w:rFonts w:ascii="Calibri" w:hAnsi="Calibri" w:cs="Calibri"/>
-          <w:color w:val="4472C4" w:themeColor="accent1"/>
-          <w:sz w:val="26"/>
-          <w:szCs w:val="26"/>
-          <w:lang w:val="de-DE"/>
-        </w:rPr>
-        <w:t xml:space="preserve"> (also weitere Updates an der Entität werden wahrgenommen)</w:t>
+        <w:t>Die Instanz wird gemanaged (also weitere Updates an der Entität werden wahrgenommen)</w:t>
       </w:r>
     </w:p>
     <w:p>
@@ -469,7 +363,6 @@
           <w:color w:val="4472C4" w:themeColor="accent1"/>
           <w:sz w:val="26"/>
           <w:szCs w:val="26"/>
-          <w:lang w:val="de-DE"/>
         </w:rPr>
       </w:pPr>
       <w:r>
@@ -478,7 +371,6 @@
           <w:color w:val="4472C4" w:themeColor="accent1"/>
           <w:sz w:val="26"/>
           <w:szCs w:val="26"/>
-          <w:lang w:val="de-DE"/>
         </w:rPr>
         <w:t>Zitat:</w:t>
       </w:r>
@@ -550,6 +442,288 @@
           <w:t>https://vladmihalcea.com/a-beginners-guide-to-jpahibernate-flush-strategies/</w:t>
         </w:r>
       </w:hyperlink>
+    </w:p>
+    <w:p>
+      <w:pPr>
+        <w:autoSpaceDE w:val="0"/>
+        <w:autoSpaceDN w:val="0"/>
+        <w:adjustRightInd w:val="0"/>
+        <w:spacing w:after="0" w:line="240" w:lineRule="auto"/>
+        <w:rPr>
+          <w:rFonts w:ascii="Calibri" w:hAnsi="Calibri" w:cs="Calibri"/>
+          <w:color w:val="4472C4" w:themeColor="accent1"/>
+          <w:sz w:val="26"/>
+          <w:szCs w:val="26"/>
+          <w:lang w:val="de-DE"/>
+        </w:rPr>
+      </w:pPr>
+    </w:p>
+    <w:p>
+      <w:pPr>
+        <w:autoSpaceDE w:val="0"/>
+        <w:autoSpaceDN w:val="0"/>
+        <w:adjustRightInd w:val="0"/>
+        <w:spacing w:after="0" w:line="240" w:lineRule="auto"/>
+        <w:rPr>
+          <w:color w:val="4472C4" w:themeColor="accent1"/>
+          <w:lang w:val="de-DE"/>
+        </w:rPr>
+      </w:pPr>
+    </w:p>
+    <w:p>
+      <w:pPr>
+        <w:autoSpaceDE w:val="0"/>
+        <w:autoSpaceDN w:val="0"/>
+        <w:adjustRightInd w:val="0"/>
+        <w:spacing w:after="0" w:line="240" w:lineRule="auto"/>
+        <w:rPr>
+          <w:color w:val="4472C4" w:themeColor="accent1"/>
+          <w:lang w:val="de-DE"/>
+        </w:rPr>
+      </w:pPr>
+      <w:r>
+        <w:rPr>
+          <w:color w:val="4472C4" w:themeColor="accent1"/>
+          <w:lang w:val="de-DE"/>
+        </w:rPr>
+        <w:t>Vererbung mit JPA:</w:t>
+      </w:r>
+    </w:p>
+    <w:p>
+      <w:pPr>
+        <w:autoSpaceDE w:val="0"/>
+        <w:autoSpaceDN w:val="0"/>
+        <w:adjustRightInd w:val="0"/>
+        <w:spacing w:after="0" w:line="240" w:lineRule="auto"/>
+        <w:rPr>
+          <w:color w:val="4472C4" w:themeColor="accent1"/>
+          <w:lang w:val="de-DE"/>
+        </w:rPr>
+      </w:pPr>
+    </w:p>
+    <w:p>
+      <w:pPr>
+        <w:autoSpaceDE w:val="0"/>
+        <w:autoSpaceDN w:val="0"/>
+        <w:adjustRightInd w:val="0"/>
+        <w:spacing w:after="0" w:line="240" w:lineRule="auto"/>
+        <w:rPr>
+          <w:color w:val="4472C4" w:themeColor="accent1"/>
+          <w:lang w:val="de-DE"/>
+        </w:rPr>
+      </w:pPr>
+      <w:r>
+        <w:rPr>
+          <w:color w:val="4472C4" w:themeColor="accent1"/>
+          <w:lang w:val="de-DE"/>
+        </w:rPr>
+        <w:t>JPA unterstützt drei Arten von Vererbung:</w:t>
+      </w:r>
+    </w:p>
+    <w:p>
+      <w:pPr>
+        <w:autoSpaceDE w:val="0"/>
+        <w:autoSpaceDN w:val="0"/>
+        <w:adjustRightInd w:val="0"/>
+        <w:spacing w:after="0" w:line="240" w:lineRule="auto"/>
+        <w:rPr>
+          <w:color w:val="4472C4" w:themeColor="accent1"/>
+        </w:rPr>
+      </w:pPr>
+      <w:r>
+        <w:rPr>
+          <w:color w:val="4472C4" w:themeColor="accent1"/>
+        </w:rPr>
+        <w:t>SINGLE_TABLE</w:t>
+      </w:r>
+    </w:p>
+    <w:p>
+      <w:pPr>
+        <w:autoSpaceDE w:val="0"/>
+        <w:autoSpaceDN w:val="0"/>
+        <w:adjustRightInd w:val="0"/>
+        <w:spacing w:after="0" w:line="240" w:lineRule="auto"/>
+        <w:rPr>
+          <w:color w:val="4472C4" w:themeColor="accent1"/>
+        </w:rPr>
+      </w:pPr>
+      <w:r>
+        <w:rPr>
+          <w:color w:val="4472C4" w:themeColor="accent1"/>
+        </w:rPr>
+        <w:t>JOINED_TABLE</w:t>
+      </w:r>
+    </w:p>
+    <w:p>
+      <w:pPr>
+        <w:autoSpaceDE w:val="0"/>
+        <w:autoSpaceDN w:val="0"/>
+        <w:adjustRightInd w:val="0"/>
+        <w:spacing w:after="0" w:line="240" w:lineRule="auto"/>
+        <w:rPr>
+          <w:color w:val="4472C4" w:themeColor="accent1"/>
+        </w:rPr>
+      </w:pPr>
+      <w:r>
+        <w:rPr>
+          <w:color w:val="4472C4" w:themeColor="accent1"/>
+        </w:rPr>
+        <w:t>T</w:t>
+      </w:r>
+      <w:r>
+        <w:rPr>
+          <w:color w:val="4472C4" w:themeColor="accent1"/>
+        </w:rPr>
+        <w:t>ABLE_PER_CONCRETE</w:t>
+      </w:r>
+      <w:r>
+        <w:rPr>
+          <w:color w:val="4472C4" w:themeColor="accent1"/>
+        </w:rPr>
+        <w:t>_CLASS</w:t>
+      </w:r>
+    </w:p>
+    <w:p>
+      <w:pPr>
+        <w:autoSpaceDE w:val="0"/>
+        <w:autoSpaceDN w:val="0"/>
+        <w:adjustRightInd w:val="0"/>
+        <w:spacing w:after="0" w:line="240" w:lineRule="auto"/>
+        <w:rPr>
+          <w:color w:val="4472C4" w:themeColor="accent1"/>
+        </w:rPr>
+      </w:pPr>
+    </w:p>
+    <w:p>
+      <w:pPr>
+        <w:autoSpaceDE w:val="0"/>
+        <w:autoSpaceDN w:val="0"/>
+        <w:adjustRightInd w:val="0"/>
+        <w:spacing w:after="0" w:line="240" w:lineRule="auto"/>
+        <w:rPr>
+          <w:b/>
+          <w:bCs/>
+          <w:color w:val="4472C4" w:themeColor="accent1"/>
+          <w:lang w:val="de-DE"/>
+        </w:rPr>
+      </w:pPr>
+      <w:r>
+        <w:rPr>
+          <w:b/>
+          <w:bCs/>
+          <w:color w:val="4472C4" w:themeColor="accent1"/>
+          <w:lang w:val="de-DE"/>
+        </w:rPr>
+        <w:t>Single Table:</w:t>
+      </w:r>
+    </w:p>
+    <w:p>
+      <w:pPr>
+        <w:autoSpaceDE w:val="0"/>
+        <w:autoSpaceDN w:val="0"/>
+        <w:adjustRightInd w:val="0"/>
+        <w:spacing w:after="0" w:line="240" w:lineRule="auto"/>
+        <w:rPr>
+          <w:color w:val="4472C4" w:themeColor="accent1"/>
+          <w:lang w:val="de-DE"/>
+        </w:rPr>
+      </w:pPr>
+      <w:r>
+        <w:rPr>
+          <w:color w:val="4472C4" w:themeColor="accent1"/>
+          <w:lang w:val="de-DE"/>
+        </w:rPr>
+        <w:t>Single-Table-Strategie nimmt alle Klassen Felder (beide Super-und Unterklassen) und ordnen Sie sie nach unten in einer einzigen Tabelle als SINGLE_TABLE Strategie.</w:t>
+      </w:r>
+      <w:r>
+        <w:rPr>
+          <w:color w:val="4472C4" w:themeColor="accent1"/>
+          <w:lang w:val="de-DE"/>
+        </w:rPr>
+        <w:t xml:space="preserve"> </w:t>
+      </w:r>
+      <w:r>
+        <w:rPr>
+          <w:color w:val="4472C4" w:themeColor="accent1"/>
+          <w:lang w:val="de-DE"/>
+        </w:rPr>
+        <w:t>Bei SINGLE_TABLE müssen alle nicht PK-Felder zudem nullable sein, da alle Unterklassen in dieser Tabelle gespeichert werden und einige Typen diverse Spalten nicht verwenden.</w:t>
+      </w:r>
+      <w:r>
+        <w:rPr>
+          <w:color w:val="4472C4" w:themeColor="accent1"/>
+          <w:lang w:val="de-DE"/>
+        </w:rPr>
+        <w:t xml:space="preserve"> </w:t>
+      </w:r>
+      <w:r>
+        <w:rPr>
+          <w:color w:val="4472C4" w:themeColor="accent1"/>
+          <w:lang w:val="de-DE"/>
+        </w:rPr>
+        <w:t>INGLE_TABLE hat den Vorteil des perfomanten Zugriffs, da alles in einer Tabelle gespeichert wird.</w:t>
+      </w:r>
+      <w:r>
+        <w:rPr>
+          <w:color w:val="4472C4" w:themeColor="accent1"/>
+          <w:lang w:val="de-DE"/>
+        </w:rPr>
+        <w:t xml:space="preserve"> </w:t>
+      </w:r>
+      <w:r>
+        <w:rPr>
+          <w:color w:val="4472C4" w:themeColor="accent1"/>
+          <w:lang w:val="de-DE"/>
+        </w:rPr>
+        <w:t>Unterscheiden sich die konkreten Unterklassen stark und ist die Anzahl hoch, ergibt sich eine sehr breite Tabelle</w:t>
+      </w:r>
+      <w:r>
+        <w:rPr>
+          <w:color w:val="4472C4" w:themeColor="accent1"/>
+          <w:lang w:val="de-DE"/>
+        </w:rPr>
+        <w:t>.</w:t>
+      </w:r>
+    </w:p>
+    <w:p>
+      <w:pPr>
+        <w:autoSpaceDE w:val="0"/>
+        <w:autoSpaceDN w:val="0"/>
+        <w:adjustRightInd w:val="0"/>
+        <w:spacing w:after="0" w:line="240" w:lineRule="auto"/>
+        <w:rPr>
+          <w:color w:val="4472C4" w:themeColor="accent1"/>
+          <w:lang w:val="de-DE"/>
+        </w:rPr>
+      </w:pPr>
+    </w:p>
+    <w:p>
+      <w:pPr>
+        <w:autoSpaceDE w:val="0"/>
+        <w:autoSpaceDN w:val="0"/>
+        <w:adjustRightInd w:val="0"/>
+        <w:spacing w:after="0" w:line="240" w:lineRule="auto"/>
+        <w:rPr>
+          <w:color w:val="4472C4" w:themeColor="accent1"/>
+        </w:rPr>
+      </w:pPr>
+      <w:r>
+        <w:rPr>
+          <w:color w:val="4472C4" w:themeColor="accent1"/>
+        </w:rPr>
+        <w:t>dtype|id|common|specificA|specificB</w:t>
+      </w:r>
+    </w:p>
+    <w:p>
+      <w:pPr>
+        <w:autoSpaceDE w:val="0"/>
+        <w:autoSpaceDN w:val="0"/>
+        <w:adjustRightInd w:val="0"/>
+        <w:spacing w:after="0" w:line="240" w:lineRule="auto"/>
+        <w:rPr>
+          <w:color w:val="4472C4" w:themeColor="accent1"/>
+        </w:rPr>
+      </w:pPr>
       <w:bookmarkStart w:id="0" w:name="_GoBack"/>
       <w:bookmarkEnd w:id="0"/>
     </w:p>
@@ -560,25 +734,307 @@
         <w:adjustRightInd w:val="0"/>
         <w:spacing w:after="0" w:line="240" w:lineRule="auto"/>
         <w:rPr>
-          <w:rFonts w:ascii="Calibri" w:hAnsi="Calibri" w:cs="Calibri"/>
-          <w:color w:val="4472C4" w:themeColor="accent1"/>
-          <w:sz w:val="26"/>
-          <w:szCs w:val="26"/>
-          <w:lang w:val="de-DE"/>
-        </w:rPr>
-      </w:pPr>
-    </w:p>
-    <w:p>
-      <w:pPr>
-        <w:autoSpaceDE w:val="0"/>
-        <w:autoSpaceDN w:val="0"/>
-        <w:adjustRightInd w:val="0"/>
-        <w:spacing w:after="0" w:line="240" w:lineRule="auto"/>
-        <w:rPr>
-          <w:color w:val="4472C4" w:themeColor="accent1"/>
-          <w:lang w:val="de-DE"/>
-        </w:rPr>
-      </w:pPr>
+          <w:b/>
+          <w:bCs/>
+          <w:color w:val="4472C4" w:themeColor="accent1"/>
+        </w:rPr>
+      </w:pPr>
+      <w:r>
+        <w:rPr>
+          <w:b/>
+          <w:bCs/>
+          <w:color w:val="4472C4" w:themeColor="accent1"/>
+        </w:rPr>
+        <w:t>Joined Table:</w:t>
+      </w:r>
+    </w:p>
+    <w:p>
+      <w:pPr>
+        <w:autoSpaceDE w:val="0"/>
+        <w:autoSpaceDN w:val="0"/>
+        <w:adjustRightInd w:val="0"/>
+        <w:spacing w:after="0" w:line="240" w:lineRule="auto"/>
+        <w:rPr>
+          <w:color w:val="4472C4" w:themeColor="accent1"/>
+          <w:lang w:val="de-DE"/>
+        </w:rPr>
+      </w:pPr>
+      <w:r>
+        <w:rPr>
+          <w:color w:val="4472C4" w:themeColor="accent1"/>
+          <w:lang w:val="de-DE"/>
+        </w:rPr>
+        <w:t>Beigetreten Tabelle Strategie ist es, die referenzierte Spalte, die eindeutige Werte, um die Tabelle zu beitreten und einfache Transaktionen machen teilen.</w:t>
+      </w:r>
+    </w:p>
+    <w:p>
+      <w:pPr>
+        <w:autoSpaceDE w:val="0"/>
+        <w:autoSpaceDN w:val="0"/>
+        <w:adjustRightInd w:val="0"/>
+        <w:spacing w:after="0" w:line="240" w:lineRule="auto"/>
+        <w:rPr>
+          <w:color w:val="4472C4" w:themeColor="accent1"/>
+          <w:lang w:val="de-DE"/>
+        </w:rPr>
+      </w:pPr>
+    </w:p>
+    <w:p>
+      <w:pPr>
+        <w:autoSpaceDE w:val="0"/>
+        <w:autoSpaceDN w:val="0"/>
+        <w:adjustRightInd w:val="0"/>
+        <w:spacing w:after="0" w:line="240" w:lineRule="auto"/>
+        <w:rPr>
+          <w:b/>
+          <w:bCs/>
+          <w:color w:val="4472C4" w:themeColor="accent1"/>
+          <w:lang w:val="de-DE"/>
+        </w:rPr>
+      </w:pPr>
+      <w:r>
+        <w:rPr>
+          <w:b/>
+          <w:bCs/>
+          <w:color w:val="4472C4" w:themeColor="accent1"/>
+          <w:lang w:val="de-DE"/>
+        </w:rPr>
+        <w:t>Table per concrete Class:</w:t>
+      </w:r>
+    </w:p>
+    <w:p>
+      <w:pPr>
+        <w:autoSpaceDE w:val="0"/>
+        <w:autoSpaceDN w:val="0"/>
+        <w:adjustRightInd w:val="0"/>
+        <w:spacing w:after="0" w:line="240" w:lineRule="auto"/>
+        <w:rPr>
+          <w:color w:val="4472C4" w:themeColor="accent1"/>
+          <w:lang w:val="de-DE"/>
+        </w:rPr>
+      </w:pPr>
+      <w:r>
+        <w:rPr>
+          <w:color w:val="4472C4" w:themeColor="accent1"/>
+          <w:lang w:val="de-DE"/>
+        </w:rPr>
+        <w:t>Tabelle pro Klasse Strategie ist es, eine Tabelle für jede Sub-Entität erstellen</w:t>
+      </w:r>
+      <w:r>
+        <w:rPr>
+          <w:color w:val="4472C4" w:themeColor="accent1"/>
+          <w:lang w:val="de-DE"/>
+        </w:rPr>
+        <w:t>.</w:t>
+      </w:r>
+    </w:p>
+    <w:p>
+      <w:pPr>
+        <w:autoSpaceDE w:val="0"/>
+        <w:autoSpaceDN w:val="0"/>
+        <w:adjustRightInd w:val="0"/>
+        <w:spacing w:after="0" w:line="240" w:lineRule="auto"/>
+        <w:rPr>
+          <w:color w:val="4472C4" w:themeColor="accent1"/>
+          <w:lang w:val="de-DE"/>
+        </w:rPr>
+      </w:pPr>
+    </w:p>
+    <w:p>
+      <w:pPr>
+        <w:autoSpaceDE w:val="0"/>
+        <w:autoSpaceDN w:val="0"/>
+        <w:adjustRightInd w:val="0"/>
+        <w:spacing w:after="0" w:line="240" w:lineRule="auto"/>
+        <w:rPr>
+          <w:color w:val="4472C4" w:themeColor="accent1"/>
+          <w:lang w:val="de-DE"/>
+        </w:rPr>
+      </w:pPr>
+      <w:r>
+        <w:rPr>
+          <w:color w:val="4472C4" w:themeColor="accent1"/>
+          <w:lang w:val="de-DE"/>
+        </w:rPr>
+        <w:t>Beim Standard(SINGLE_TABLE) werden alle Unterklassen der Vererbungshierarchie auf eine Datenbank-Tabelle gemapped.</w:t>
+      </w:r>
+    </w:p>
+    <w:p>
+      <w:pPr>
+        <w:autoSpaceDE w:val="0"/>
+        <w:autoSpaceDN w:val="0"/>
+        <w:adjustRightInd w:val="0"/>
+        <w:spacing w:after="0" w:line="240" w:lineRule="auto"/>
+        <w:rPr>
+          <w:color w:val="4472C4" w:themeColor="accent1"/>
+          <w:lang w:val="de-DE"/>
+        </w:rPr>
+      </w:pPr>
+      <w:r>
+        <w:rPr>
+          <w:color w:val="4472C4" w:themeColor="accent1"/>
+          <w:lang w:val="de-DE"/>
+        </w:rPr>
+        <w:lastRenderedPageBreak/>
+        <w:t>Bei JOINED werden alle abstrakten Klassen und konkreten Klassen der Vererbungshierarchie in einer separaten Tabelle persistiert.</w:t>
+      </w:r>
+    </w:p>
+    <w:p>
+      <w:pPr>
+        <w:autoSpaceDE w:val="0"/>
+        <w:autoSpaceDN w:val="0"/>
+        <w:adjustRightInd w:val="0"/>
+        <w:spacing w:after="0" w:line="240" w:lineRule="auto"/>
+        <w:rPr>
+          <w:color w:val="4472C4" w:themeColor="accent1"/>
+          <w:lang w:val="de-DE"/>
+        </w:rPr>
+      </w:pPr>
+      <w:r>
+        <w:rPr>
+          <w:color w:val="4472C4" w:themeColor="accent1"/>
+          <w:lang w:val="de-DE"/>
+        </w:rPr>
+        <w:t>Bei TABLE_PER_CLASS wird für jede konkrete Klasse der Vererbungshierarchie eine eigene dedizierte Tabelle angelegt.</w:t>
+      </w:r>
+    </w:p>
+    <w:p>
+      <w:pPr>
+        <w:autoSpaceDE w:val="0"/>
+        <w:autoSpaceDN w:val="0"/>
+        <w:adjustRightInd w:val="0"/>
+        <w:spacing w:after="0" w:line="240" w:lineRule="auto"/>
+        <w:rPr>
+          <w:color w:val="4472C4" w:themeColor="accent1"/>
+          <w:lang w:val="de-DE"/>
+        </w:rPr>
+      </w:pPr>
+    </w:p>
+    <w:p>
+      <w:pPr>
+        <w:autoSpaceDE w:val="0"/>
+        <w:autoSpaceDN w:val="0"/>
+        <w:adjustRightInd w:val="0"/>
+        <w:spacing w:after="0" w:line="240" w:lineRule="auto"/>
+        <w:rPr>
+          <w:color w:val="4472C4" w:themeColor="accent1"/>
+          <w:lang w:val="de-DE"/>
+        </w:rPr>
+      </w:pPr>
+      <w:r>
+        <w:rPr>
+          <w:color w:val="4472C4" w:themeColor="accent1"/>
+          <w:lang w:val="de-DE"/>
+        </w:rPr>
+        <w:t>Realisierung</w:t>
+      </w:r>
+    </w:p>
+    <w:p>
+      <w:pPr>
+        <w:autoSpaceDE w:val="0"/>
+        <w:autoSpaceDN w:val="0"/>
+        <w:adjustRightInd w:val="0"/>
+        <w:spacing w:after="0" w:line="240" w:lineRule="auto"/>
+        <w:rPr>
+          <w:color w:val="4472C4" w:themeColor="accent1"/>
+          <w:lang w:val="de-DE"/>
+        </w:rPr>
+      </w:pPr>
+      <w:r>
+        <w:rPr>
+          <w:color w:val="4472C4" w:themeColor="accent1"/>
+          <w:lang w:val="de-DE"/>
+        </w:rPr>
+        <w:t>Es gibt eine abstrakte Klasse. Die Subklassen erben davon und sind @Entity.</w:t>
+      </w:r>
+    </w:p>
+    <w:p>
+      <w:pPr>
+        <w:autoSpaceDE w:val="0"/>
+        <w:autoSpaceDN w:val="0"/>
+        <w:adjustRightInd w:val="0"/>
+        <w:spacing w:after="0" w:line="240" w:lineRule="auto"/>
+        <w:rPr>
+          <w:color w:val="4472C4" w:themeColor="accent1"/>
+          <w:lang w:val="de-DE"/>
+        </w:rPr>
+      </w:pPr>
+      <w:r>
+        <w:rPr>
+          <w:color w:val="4472C4" w:themeColor="accent1"/>
+          <w:lang w:val="de-DE"/>
+        </w:rPr>
+        <w:t>Bei SINGLE_TABLE und JOINED muss nach JPA-Standard eine @DiscriminatorValue angegeben werden. Dieser ist vom Typ String und trägt im Default den Namen dtype und dient dazu die konkreten Klassen voneinander zu unterscheiden: In der Datenbank wird in der Tabelle der jeweilige String in die Spalte dtype geschrieben.</w:t>
+      </w:r>
+    </w:p>
+    <w:p>
+      <w:pPr>
+        <w:autoSpaceDE w:val="0"/>
+        <w:autoSpaceDN w:val="0"/>
+        <w:adjustRightInd w:val="0"/>
+        <w:spacing w:after="0" w:line="240" w:lineRule="auto"/>
+        <w:rPr>
+          <w:color w:val="4472C4" w:themeColor="accent1"/>
+          <w:lang w:val="de-DE"/>
+        </w:rPr>
+      </w:pPr>
+    </w:p>
+    <w:p>
+      <w:pPr>
+        <w:autoSpaceDE w:val="0"/>
+        <w:autoSpaceDN w:val="0"/>
+        <w:adjustRightInd w:val="0"/>
+        <w:spacing w:after="0" w:line="240" w:lineRule="auto"/>
+        <w:rPr>
+          <w:color w:val="4472C4" w:themeColor="accent1"/>
+          <w:lang w:val="de-DE"/>
+        </w:rPr>
+      </w:pPr>
+      <w:r>
+        <w:rPr>
+          <w:color w:val="4472C4" w:themeColor="accent1"/>
+          <w:lang w:val="de-DE"/>
+        </w:rPr>
+        <w:t>Wäre es TABLE_PER_CLASS sind polymorphe Abfragen nicht möglich.</w:t>
+      </w:r>
+    </w:p>
+    <w:p>
+      <w:pPr>
+        <w:autoSpaceDE w:val="0"/>
+        <w:autoSpaceDN w:val="0"/>
+        <w:adjustRightInd w:val="0"/>
+        <w:spacing w:after="0" w:line="240" w:lineRule="auto"/>
+        <w:rPr>
+          <w:color w:val="4472C4" w:themeColor="accent1"/>
+          <w:lang w:val="de-DE"/>
+        </w:rPr>
+      </w:pPr>
+      <w:r>
+        <w:rPr>
+          <w:color w:val="4472C4" w:themeColor="accent1"/>
+          <w:lang w:val="de-DE"/>
+        </w:rPr>
+        <w:t>Bei JOINED werden bei Abfragen nach konkreten Subklassen inner joins generiert,</w:t>
+      </w:r>
+    </w:p>
+    <w:p>
+      <w:pPr>
+        <w:autoSpaceDE w:val="0"/>
+        <w:autoSpaceDN w:val="0"/>
+        <w:adjustRightInd w:val="0"/>
+        <w:spacing w:after="0" w:line="240" w:lineRule="auto"/>
+        <w:rPr>
+          <w:color w:val="4472C4" w:themeColor="accent1"/>
+          <w:lang w:val="de-DE"/>
+        </w:rPr>
+      </w:pPr>
+      <w:r>
+        <w:rPr>
+          <w:color w:val="4472C4" w:themeColor="accent1"/>
+          <w:lang w:val="de-DE"/>
+        </w:rPr>
+        <w:t>bei polymorphen Abfragen outer joins.</w:t>
+      </w:r>
     </w:p>
     <w:sectPr>
       <w:pgSz w:w="11906" w:h="16838"/>

</xml_diff>